<commit_message>
Added folder plumber and modified HowTO_DockerOpenCPU.doxc and openCPU/performanceTest.R
</commit_message>
<xml_diff>
--- a/HowTo_use_Tools/HowTo_DockerOpenCPU.docx
+++ b/HowTo_use_Tools/HowTo_DockerOpenCPU.docx
@@ -38,26 +38,15 @@
           <w:u w:val="single"/>
           <w:lang w:val="en-GB"/>
         </w:rPr>
-        <w:t xml:space="preserve"> with </w:t>
-      </w:r>
-      <w:proofErr w:type="spellStart"/>
-      <w:r>
-        <w:rPr>
-          <w:u w:val="single"/>
-          <w:lang w:val="en-GB"/>
-        </w:rPr>
-        <w:t>OpenCPU</w:t>
-      </w:r>
-      <w:proofErr w:type="spellEnd"/>
-    </w:p>
-    <w:p>
-      <w:pPr>
-        <w:rPr>
-          <w:lang w:val="en-GB"/>
-        </w:rPr>
-      </w:pPr>
-      <w:bookmarkStart w:id="0" w:name="_GoBack"/>
-      <w:bookmarkEnd w:id="0"/>
+        <w:t xml:space="preserve"> with OpenCPU</w:t>
+      </w:r>
+    </w:p>
+    <w:p>
+      <w:pPr>
+        <w:rPr>
+          <w:lang w:val="en-GB"/>
+        </w:rPr>
+      </w:pPr>
     </w:p>
     <w:p>
       <w:pPr>
@@ -66,20 +55,16 @@
           <w:ilvl w:val="0"/>
           <w:numId w:val="1"/>
         </w:numPr>
-      </w:pPr>
-      <w:proofErr w:type="spellStart"/>
-      <w:r>
-        <w:t>Install</w:t>
-      </w:r>
-      <w:proofErr w:type="spellEnd"/>
-      <w:r>
-        <w:t xml:space="preserve"> </w:t>
-      </w:r>
-      <w:proofErr w:type="spellStart"/>
-      <w:r>
-        <w:t>docker</w:t>
-      </w:r>
-      <w:proofErr w:type="spellEnd"/>
+        <w:rPr>
+          <w:lang w:val="en-GB"/>
+        </w:rPr>
+      </w:pPr>
+      <w:r>
+        <w:rPr>
+          <w:lang w:val="en-GB"/>
+        </w:rPr>
+        <w:t>Install docker</w:t>
+      </w:r>
     </w:p>
     <w:p>
       <w:pPr>
@@ -96,13 +81,7 @@
         <w:rPr>
           <w:lang w:val="en-GB"/>
         </w:rPr>
-        <w:t>For Windows</w:t>
-      </w:r>
-      <w:r>
-        <w:rPr>
-          <w:lang w:val="en-GB"/>
-        </w:rPr>
-        <w:t xml:space="preserve"> from </w:t>
+        <w:t xml:space="preserve">For Windows from </w:t>
       </w:r>
       <w:hyperlink r:id="rId6" w:history="1">
         <w:r>
@@ -159,28 +138,24 @@
         </w:rPr>
         <w:t xml:space="preserve">A whale should be popping up in the taskbar (and “Docker is running). By </w:t>
       </w:r>
-      <w:proofErr w:type="gramStart"/>
-      <w:r>
-        <w:rPr>
-          <w:lang w:val="en-GB"/>
-        </w:rPr>
-        <w:t>right-click</w:t>
-      </w:r>
-      <w:proofErr w:type="gramEnd"/>
+      <w:r>
+        <w:rPr>
+          <w:lang w:val="en-GB"/>
+        </w:rPr>
+        <w:t>right-click,</w:t>
+      </w:r>
       <w:r>
         <w:rPr>
           <w:lang w:val="en-GB"/>
         </w:rPr>
         <w:t xml:space="preserve"> you have some options. If you have no </w:t>
       </w:r>
-      <w:proofErr w:type="gramStart"/>
-      <w:r>
-        <w:rPr>
-          <w:lang w:val="en-GB"/>
-        </w:rPr>
-        <w:t>internet</w:t>
-      </w:r>
-      <w:proofErr w:type="gramEnd"/>
+      <w:r>
+        <w:rPr>
+          <w:lang w:val="en-GB"/>
+        </w:rPr>
+        <w:t>internet,</w:t>
+      </w:r>
       <w:r>
         <w:rPr>
           <w:lang w:val="en-GB"/>
@@ -228,39 +203,7 @@
         <w:rPr>
           <w:lang w:val="en-GB"/>
         </w:rPr>
-        <w:t xml:space="preserve">Test </w:t>
-      </w:r>
-      <w:proofErr w:type="spellStart"/>
-      <w:r>
-        <w:rPr>
-          <w:lang w:val="en-GB"/>
-        </w:rPr>
-        <w:t>docker</w:t>
-      </w:r>
-      <w:proofErr w:type="spellEnd"/>
-      <w:r>
-        <w:rPr>
-          <w:lang w:val="en-GB"/>
-        </w:rPr>
-        <w:t xml:space="preserve"> in W</w:t>
-      </w:r>
-      <w:r>
-        <w:rPr>
-          <w:lang w:val="en-GB"/>
-        </w:rPr>
-        <w:t xml:space="preserve">indows </w:t>
-      </w:r>
-      <w:r>
-        <w:rPr>
-          <w:lang w:val="en-GB"/>
-        </w:rPr>
-        <w:t>Power</w:t>
-      </w:r>
-      <w:r>
-        <w:rPr>
-          <w:lang w:val="en-GB"/>
-        </w:rPr>
-        <w:t xml:space="preserve">Shell: </w:t>
+        <w:t xml:space="preserve">Test docker in Windows PowerShell: </w:t>
       </w:r>
       <w:r>
         <w:rPr>
@@ -268,31 +211,9 @@
           <w:color w:val="24292E"/>
           <w:sz w:val="18"/>
           <w:szCs w:val="18"/>
-          <w:lang w:val="en"/>
-        </w:rPr>
-        <w:t xml:space="preserve">$ </w:t>
-      </w:r>
-      <w:proofErr w:type="spellStart"/>
-      <w:r>
-        <w:rPr>
-          <w:rFonts w:ascii="Consolas" w:hAnsi="Consolas" w:cs="Courier New"/>
-          <w:color w:val="24292E"/>
-          <w:sz w:val="18"/>
-          <w:szCs w:val="18"/>
-          <w:lang w:val="en"/>
-        </w:rPr>
-        <w:t>docker</w:t>
-      </w:r>
-      <w:proofErr w:type="spellEnd"/>
-      <w:r>
-        <w:rPr>
-          <w:rFonts w:ascii="Consolas" w:hAnsi="Consolas" w:cs="Courier New"/>
-          <w:color w:val="24292E"/>
-          <w:sz w:val="18"/>
-          <w:szCs w:val="18"/>
-          <w:lang w:val="en"/>
-        </w:rPr>
-        <w:t xml:space="preserve"> run hello-world</w:t>
+          <w:lang w:val="en-GB"/>
+        </w:rPr>
+        <w:t>$ docker run hello-world</w:t>
       </w:r>
     </w:p>
     <w:p>
@@ -337,16 +258,8 @@
         <w:rPr>
           <w:lang w:val="en-GB"/>
         </w:rPr>
-        <w:t xml:space="preserve">Create a </w:t>
-      </w:r>
-      <w:proofErr w:type="spellStart"/>
-      <w:r>
-        <w:rPr>
-          <w:lang w:val="en-GB"/>
-        </w:rPr>
-        <w:t>Dockerfile</w:t>
-      </w:r>
-      <w:proofErr w:type="spellEnd"/>
+        <w:t>Create a Dockerfile</w:t>
+      </w:r>
       <w:r>
         <w:rPr>
           <w:lang w:val="en-GB"/>
@@ -359,19 +272,9 @@
           <w:color w:val="24292E"/>
           <w:sz w:val="18"/>
           <w:szCs w:val="18"/>
-          <w:lang w:val="en"/>
-        </w:rPr>
-        <w:t xml:space="preserve">New-Item C:\...\openCPU\Dockerfile –type </w:t>
-      </w:r>
-      <w:r>
-        <w:rPr>
-          <w:rFonts w:ascii="Consolas" w:hAnsi="Consolas" w:cs="Courier New"/>
-          <w:color w:val="24292E"/>
-          <w:sz w:val="18"/>
-          <w:szCs w:val="18"/>
-          <w:lang w:val="en"/>
-        </w:rPr>
-        <w:t>file)</w:t>
+          <w:lang w:val="en-GB"/>
+        </w:rPr>
+        <w:t>New-Item C:\...\openCPU\Dockerfile –type file)</w:t>
       </w:r>
     </w:p>
     <w:p>
@@ -389,19 +292,7 @@
         <w:rPr>
           <w:lang w:val="en-GB"/>
         </w:rPr>
-        <w:t>type the commands in this file</w:t>
-      </w:r>
-      <w:r>
-        <w:rPr>
-          <w:lang w:val="en-GB"/>
-        </w:rPr>
-        <w:t xml:space="preserve"> </w:t>
-      </w:r>
-      <w:r>
-        <w:rPr>
-          <w:lang w:val="en-GB"/>
-        </w:rPr>
-        <w:t>as follows:</w:t>
+        <w:t>type the commands in this file as follows:</w:t>
       </w:r>
     </w:p>
     <w:p>
@@ -431,16 +322,8 @@
         <w:rPr>
           <w:lang w:val="en-GB"/>
         </w:rPr>
-        <w:t xml:space="preserve">Put the .tar.tz file into the same directory as the </w:t>
-      </w:r>
-      <w:proofErr w:type="spellStart"/>
-      <w:r>
-        <w:rPr>
-          <w:lang w:val="en-GB"/>
-        </w:rPr>
-        <w:t>Dockerfile</w:t>
-      </w:r>
-      <w:proofErr w:type="spellEnd"/>
+        <w:t>Put the .tar.tz file into the same directory as the Dockerfile</w:t>
+      </w:r>
     </w:p>
     <w:p>
       <w:pPr>
@@ -475,21 +358,7 @@
         <w:rPr>
           <w:lang w:val="en-GB"/>
         </w:rPr>
-        <w:t xml:space="preserve">Set the directory from the </w:t>
-      </w:r>
-      <w:proofErr w:type="spellStart"/>
-      <w:r>
-        <w:rPr>
-          <w:lang w:val="en-GB"/>
-        </w:rPr>
-        <w:t>dockerfile</w:t>
-      </w:r>
-      <w:proofErr w:type="spellEnd"/>
-      <w:r>
-        <w:rPr>
-          <w:lang w:val="en-GB"/>
-        </w:rPr>
-        <w:t xml:space="preserve"> by </w:t>
+        <w:t xml:space="preserve">Set the directory from the dockerfile by </w:t>
       </w:r>
       <w:r>
         <w:rPr>
@@ -497,7 +366,7 @@
           <w:color w:val="24292E"/>
           <w:sz w:val="18"/>
           <w:szCs w:val="18"/>
-          <w:lang w:val="en"/>
+          <w:lang w:val="en-GB"/>
         </w:rPr>
         <w:t>cd C:\...\openCPU</w:t>
       </w:r>
@@ -513,49 +382,15 @@
           <w:lang w:val="en-GB"/>
         </w:rPr>
       </w:pPr>
-      <w:proofErr w:type="spellStart"/>
-      <w:proofErr w:type="gramStart"/>
       <w:r>
         <w:rPr>
           <w:rFonts w:ascii="Consolas" w:hAnsi="Consolas" w:cs="Courier New"/>
           <w:color w:val="24292E"/>
           <w:sz w:val="18"/>
           <w:szCs w:val="18"/>
-          <w:lang w:val="en"/>
-        </w:rPr>
-        <w:t>docker</w:t>
-      </w:r>
-      <w:proofErr w:type="spellEnd"/>
-      <w:proofErr w:type="gramEnd"/>
-      <w:r>
-        <w:rPr>
-          <w:rFonts w:ascii="Consolas" w:hAnsi="Consolas" w:cs="Courier New"/>
-          <w:color w:val="24292E"/>
-          <w:sz w:val="18"/>
-          <w:szCs w:val="18"/>
-          <w:lang w:val="en"/>
-        </w:rPr>
-        <w:t xml:space="preserve"> </w:t>
-      </w:r>
-      <w:r>
-        <w:rPr>
-          <w:rFonts w:ascii="Consolas" w:hAnsi="Consolas" w:cs="Courier New"/>
-          <w:color w:val="24292E"/>
-          <w:sz w:val="18"/>
-          <w:szCs w:val="18"/>
-          <w:lang w:val="en"/>
-        </w:rPr>
-        <w:t>build</w:t>
-      </w:r>
-      <w:r>
-        <w:rPr>
-          <w:rFonts w:ascii="Consolas" w:hAnsi="Consolas" w:cs="Courier New"/>
-          <w:color w:val="24292E"/>
-          <w:sz w:val="18"/>
-          <w:szCs w:val="18"/>
-          <w:lang w:val="en"/>
-        </w:rPr>
-        <w:t xml:space="preserve"> .</w:t>
+          <w:lang w:val="en-GB"/>
+        </w:rPr>
+        <w:t>docker build .</w:t>
       </w:r>
     </w:p>
     <w:p>
@@ -570,55 +405,76 @@
           <w:color w:val="24292E"/>
           <w:sz w:val="18"/>
           <w:szCs w:val="18"/>
-          <w:lang w:val="en"/>
-        </w:rPr>
-      </w:pPr>
-      <w:proofErr w:type="spellStart"/>
+          <w:lang w:val="en-GB"/>
+        </w:rPr>
+      </w:pPr>
       <w:r>
         <w:rPr>
           <w:rFonts w:ascii="Consolas" w:hAnsi="Consolas" w:cs="Courier New"/>
           <w:color w:val="24292E"/>
           <w:sz w:val="18"/>
           <w:szCs w:val="18"/>
-          <w:lang w:val="en"/>
-        </w:rPr>
-        <w:t>docker</w:t>
-      </w:r>
-      <w:proofErr w:type="spellEnd"/>
+          <w:lang w:val="en-GB"/>
+        </w:rPr>
+        <w:t xml:space="preserve">docker run -p 80:80 </w:t>
+      </w:r>
       <w:r>
         <w:rPr>
           <w:rFonts w:ascii="Consolas" w:hAnsi="Consolas" w:cs="Courier New"/>
           <w:color w:val="24292E"/>
           <w:sz w:val="18"/>
           <w:szCs w:val="18"/>
-          <w:lang w:val="en"/>
-        </w:rPr>
-        <w:t xml:space="preserve"> run -p 80:80 --name &lt;new image name&gt; &lt;image ID&gt;</w:t>
-      </w:r>
-      <w:r>
-        <w:t xml:space="preserve"> e.g. </w:t>
-      </w:r>
-      <w:proofErr w:type="spellStart"/>
+          <w:lang w:val="en-GB"/>
+        </w:rPr>
+        <w:t xml:space="preserve">–p 443:443 –p 8004:8004 </w:t>
+      </w:r>
       <w:r>
         <w:rPr>
           <w:rFonts w:ascii="Consolas" w:hAnsi="Consolas" w:cs="Courier New"/>
           <w:color w:val="24292E"/>
           <w:sz w:val="18"/>
           <w:szCs w:val="18"/>
-          <w:lang w:val="en"/>
-        </w:rPr>
-        <w:t>docker</w:t>
-      </w:r>
-      <w:proofErr w:type="spellEnd"/>
+          <w:lang w:val="en-GB"/>
+        </w:rPr>
+        <w:t>--name &lt;new image name&gt; &lt;image ID&gt;</w:t>
+      </w:r>
+      <w:r>
+        <w:rPr>
+          <w:lang w:val="en-GB"/>
+        </w:rPr>
+        <w:t xml:space="preserve"> e.g. </w:t>
+      </w:r>
       <w:r>
         <w:rPr>
           <w:rFonts w:ascii="Consolas" w:hAnsi="Consolas" w:cs="Courier New"/>
           <w:color w:val="24292E"/>
           <w:sz w:val="18"/>
           <w:szCs w:val="18"/>
-          <w:lang w:val="en"/>
-        </w:rPr>
-        <w:t xml:space="preserve"> run -p 80:80 --name test f92e0e889fb7</w:t>
+          <w:lang w:val="en-GB"/>
+        </w:rPr>
+        <w:t xml:space="preserve">docker run -p 80:80 </w:t>
+      </w:r>
+      <w:r>
+        <w:rPr>
+          <w:rFonts w:ascii="Consolas" w:hAnsi="Consolas" w:cs="Courier New"/>
+          <w:color w:val="24292E"/>
+          <w:sz w:val="18"/>
+          <w:szCs w:val="18"/>
+          <w:lang w:val="en-GB"/>
+        </w:rPr>
+        <w:t xml:space="preserve">–p 443:443 –p 8004:8004 </w:t>
+      </w:r>
+      <w:bookmarkStart w:id="0" w:name="_GoBack"/>
+      <w:bookmarkEnd w:id="0"/>
+      <w:r>
+        <w:rPr>
+          <w:rFonts w:ascii="Consolas" w:hAnsi="Consolas" w:cs="Courier New"/>
+          <w:color w:val="24292E"/>
+          <w:sz w:val="18"/>
+          <w:szCs w:val="18"/>
+          <w:lang w:val="en-GB"/>
+        </w:rPr>
+        <w:t>--name test f92e0e889fb7</w:t>
       </w:r>
     </w:p>
     <w:p>
@@ -636,7 +492,13 @@
         <w:rPr>
           <w:lang w:val="en-GB"/>
         </w:rPr>
-        <w:t xml:space="preserve">I fit </w:t>
+        <w:t xml:space="preserve">If </w:t>
+      </w:r>
+      <w:r>
+        <w:rPr>
+          <w:lang w:val="en-GB"/>
+        </w:rPr>
+        <w:t xml:space="preserve">it </w:t>
       </w:r>
       <w:r>
         <w:rPr>
@@ -648,21 +510,7 @@
         <w:rPr>
           <w:lang w:val="en-GB"/>
         </w:rPr>
-        <w:t xml:space="preserve"> </w:t>
-      </w:r>
-      <w:proofErr w:type="spellStart"/>
-      <w:r>
-        <w:rPr>
-          <w:lang w:val="en-GB"/>
-        </w:rPr>
-        <w:t>OpenCPU</w:t>
-      </w:r>
-      <w:proofErr w:type="spellEnd"/>
-      <w:r>
-        <w:rPr>
-          <w:lang w:val="en-GB"/>
-        </w:rPr>
-        <w:t xml:space="preserve"> cloud server </w:t>
+        <w:t xml:space="preserve"> OpenCPU cloud server </w:t>
       </w:r>
       <w:r>
         <w:rPr>

</xml_diff>